<commit_message>
This was modified to meet IBM Fellowship program requirement
</commit_message>
<xml_diff>
--- a/Olawole Frankfurt O.docx
+++ b/Olawole Frankfurt O.docx
@@ -84,29 +84,15 @@
         <w:t>Email:frankfurtmacmoses</w:t>
       </w:r>
       <w:proofErr w:type="gramEnd"/>
-      <w:r>
-        <w:fldChar w:fldCharType="begin"/>
-      </w:r>
-      <w:r>
-        <w:instrText xml:space="preserve"> HYPERLINK "mailto:wogunfunminiyi@gmail.com" \h </w:instrText>
-      </w:r>
-      <w:r>
-        <w:fldChar w:fldCharType="separate"/>
-      </w:r>
-      <w:r>
-        <w:rPr>
-          <w:rFonts w:ascii="Arial Black" w:eastAsia="Arial Black" w:hAnsi="Arial Black" w:cs="Arial Black"/>
-          <w:color w:val="1155CC"/>
-        </w:rPr>
-        <w:t>@gmail.com</w:t>
-      </w:r>
-      <w:r>
-        <w:rPr>
-          <w:rFonts w:ascii="Arial Black" w:eastAsia="Arial Black" w:hAnsi="Arial Black" w:cs="Arial Black"/>
-          <w:color w:val="1155CC"/>
-        </w:rPr>
-        <w:fldChar w:fldCharType="end"/>
-      </w:r>
+      <w:hyperlink r:id="rId6">
+        <w:r>
+          <w:rPr>
+            <w:rFonts w:ascii="Arial Black" w:eastAsia="Arial Black" w:hAnsi="Arial Black" w:cs="Arial Black"/>
+            <w:color w:val="1155CC"/>
+          </w:rPr>
+          <w:t>@gmail.com</w:t>
+        </w:r>
+      </w:hyperlink>
     </w:p>
     <w:p>
       <w:pPr>
@@ -1416,474 +1402,9 @@
     </w:p>
     <w:p>
       <w:pPr>
-        <w:keepNext/>
-        <w:pBdr>
-          <w:top w:val="nil"/>
-          <w:left w:val="nil"/>
-          <w:bottom w:val="nil"/>
-          <w:right w:val="nil"/>
-          <w:between w:val="nil"/>
-        </w:pBdr>
-        <w:tabs>
-          <w:tab w:val="left" w:pos="1440"/>
-          <w:tab w:val="right" w:pos="9360"/>
-        </w:tabs>
-        <w:jc w:val="both"/>
-        <w:rPr>
-          <w:b/>
-          <w:smallCaps/>
-          <w:color w:val="000000"/>
-        </w:rPr>
-      </w:pPr>
-      <w:r>
-        <w:rPr>
-          <w:b/>
-          <w:smallCaps/>
-          <w:color w:val="000000"/>
-        </w:rPr>
-        <w:t>CHAMSSWITCH LIMITED ABUJA</w:t>
-      </w:r>
-      <w:r>
-        <w:rPr>
-          <w:b/>
-          <w:smallCaps/>
-          <w:color w:val="000000"/>
-        </w:rPr>
-        <w:tab/>
-      </w:r>
-      <w:r>
-        <w:rPr>
-          <w:b/>
-          <w:color w:val="000000"/>
-        </w:rPr>
-        <w:t xml:space="preserve"> Nov 2008 – Jul 2011</w:t>
-      </w:r>
-    </w:p>
-    <w:p>
-      <w:pPr>
-        <w:jc w:val="both"/>
-        <w:rPr>
-          <w:i/>
-          <w:color w:val="000000"/>
-        </w:rPr>
-      </w:pPr>
-      <w:r>
-        <w:rPr>
-          <w:i/>
-          <w:color w:val="000000"/>
-        </w:rPr>
-        <w:t>Software Quality Assurance Analyst</w:t>
-      </w:r>
-    </w:p>
-    <w:p>
-      <w:pPr>
-        <w:numPr>
-          <w:ilvl w:val="0"/>
-          <w:numId w:val="1"/>
-        </w:numPr>
-        <w:jc w:val="both"/>
-        <w:rPr>
-          <w:color w:val="000000"/>
-        </w:rPr>
-      </w:pPr>
-      <w:r>
-        <w:rPr>
-          <w:color w:val="000000"/>
-        </w:rPr>
-        <w:t>Directly performed user acceptance test of data collection software to Base24 eps</w:t>
-      </w:r>
-    </w:p>
-    <w:p>
-      <w:pPr>
-        <w:numPr>
-          <w:ilvl w:val="0"/>
-          <w:numId w:val="1"/>
-        </w:numPr>
-        <w:jc w:val="both"/>
-        <w:rPr>
-          <w:color w:val="000000"/>
-        </w:rPr>
-      </w:pPr>
-      <w:r>
-        <w:rPr>
-          <w:color w:val="000000"/>
-        </w:rPr>
-        <w:t>My team created over 300 weekly and monthly reports for payment reconciliation of connected banks and the different state government on the payment platform</w:t>
-      </w:r>
-    </w:p>
-    <w:p>
-      <w:pPr>
-        <w:numPr>
-          <w:ilvl w:val="0"/>
-          <w:numId w:val="1"/>
-        </w:numPr>
-        <w:jc w:val="both"/>
-        <w:rPr>
-          <w:color w:val="000000"/>
-        </w:rPr>
-      </w:pPr>
-      <w:r>
-        <w:rPr>
-          <w:color w:val="000000"/>
-        </w:rPr>
-        <w:t>Conducted Hypothesis Test: T-test or Z-test for A/B test to guarantee statistically significant results for different user interfaces of the revenue collection platform. The result was a better user interface that increased usage of our platform over the competitors. Our platform won best revenue collection platform of the year 2010 in Nigeria</w:t>
-      </w:r>
-    </w:p>
-    <w:p>
-      <w:pPr>
-        <w:numPr>
-          <w:ilvl w:val="0"/>
-          <w:numId w:val="1"/>
-        </w:numPr>
-        <w:jc w:val="both"/>
-        <w:rPr>
-          <w:color w:val="000000"/>
-        </w:rPr>
-      </w:pPr>
-      <w:r>
-        <w:rPr>
-          <w:color w:val="000000"/>
-        </w:rPr>
-        <w:t>Participated as a key QA team member converting excel-based legacy Fixed Asset Accounting System to an Oracle APEX application.</w:t>
-      </w:r>
-    </w:p>
-    <w:p>
-      <w:pPr>
-        <w:numPr>
-          <w:ilvl w:val="0"/>
-          <w:numId w:val="1"/>
-        </w:numPr>
-        <w:jc w:val="both"/>
-        <w:rPr>
-          <w:color w:val="000000"/>
-        </w:rPr>
-      </w:pPr>
-      <w:r>
-        <w:rPr>
-          <w:color w:val="000000"/>
-        </w:rPr>
-        <w:t>Updated test cases and SQL queries leading to increase in software testing efficiency</w:t>
-      </w:r>
-    </w:p>
-    <w:p>
-      <w:pPr>
-        <w:numPr>
-          <w:ilvl w:val="0"/>
-          <w:numId w:val="1"/>
-        </w:numPr>
-        <w:jc w:val="both"/>
-        <w:rPr>
-          <w:color w:val="000000"/>
-        </w:rPr>
-      </w:pPr>
-      <w:r>
-        <w:rPr>
-          <w:color w:val="000000"/>
-        </w:rPr>
-        <w:t>Created customized report using excel VBA</w:t>
-      </w:r>
-    </w:p>
-    <w:p>
-      <w:pPr>
-        <w:jc w:val="both"/>
-        <w:rPr>
-          <w:color w:val="000000"/>
-        </w:rPr>
-      </w:pPr>
-    </w:p>
-    <w:p>
-      <w:pPr>
-        <w:keepNext/>
-        <w:pBdr>
-          <w:top w:val="nil"/>
-          <w:left w:val="nil"/>
-          <w:bottom w:val="nil"/>
-          <w:right w:val="nil"/>
-          <w:between w:val="nil"/>
-        </w:pBdr>
-        <w:tabs>
-          <w:tab w:val="left" w:pos="1440"/>
-          <w:tab w:val="right" w:pos="9360"/>
-        </w:tabs>
-        <w:jc w:val="both"/>
-        <w:rPr>
-          <w:b/>
-          <w:smallCaps/>
-          <w:color w:val="000000"/>
-        </w:rPr>
-      </w:pPr>
-      <w:r>
-        <w:rPr>
-          <w:b/>
-          <w:smallCaps/>
-          <w:color w:val="000000"/>
-        </w:rPr>
-        <w:t>MTN, LAGOS</w:t>
-      </w:r>
-      <w:r>
-        <w:rPr>
-          <w:b/>
-          <w:smallCaps/>
-          <w:color w:val="000000"/>
-        </w:rPr>
-        <w:tab/>
-      </w:r>
-      <w:r>
-        <w:rPr>
-          <w:b/>
-          <w:smallCaps/>
-          <w:color w:val="000000"/>
-        </w:rPr>
-        <w:tab/>
-        <w:t xml:space="preserve"> </w:t>
-      </w:r>
-      <w:r>
-        <w:rPr>
-          <w:b/>
-          <w:color w:val="000000"/>
-        </w:rPr>
-        <w:t>May 2006 – Oct 2008</w:t>
-      </w:r>
-    </w:p>
-    <w:p>
-      <w:pPr>
-        <w:jc w:val="both"/>
-        <w:rPr>
-          <w:i/>
-          <w:color w:val="000000"/>
-        </w:rPr>
-      </w:pPr>
-      <w:r>
-        <w:rPr>
-          <w:i/>
-          <w:color w:val="000000"/>
-        </w:rPr>
-        <w:t>PL/</w:t>
-      </w:r>
-      <w:proofErr w:type="spellStart"/>
-      <w:r>
-        <w:rPr>
-          <w:i/>
-          <w:color w:val="000000"/>
-        </w:rPr>
-        <w:t>Sql</w:t>
-      </w:r>
-      <w:proofErr w:type="spellEnd"/>
-      <w:r>
-        <w:rPr>
-          <w:i/>
-          <w:color w:val="000000"/>
-        </w:rPr>
-        <w:t xml:space="preserve"> Developer</w:t>
-      </w:r>
-    </w:p>
-    <w:p>
-      <w:pPr>
-        <w:numPr>
-          <w:ilvl w:val="0"/>
-          <w:numId w:val="1"/>
-        </w:numPr>
-        <w:jc w:val="both"/>
-        <w:rPr>
-          <w:color w:val="000000"/>
-        </w:rPr>
-      </w:pPr>
-      <w:r>
-        <w:rPr>
-          <w:color w:val="000000"/>
-        </w:rPr>
-        <w:t>Involving in the full development cycle of Planning, analysis, design, development, testing, and implementation.</w:t>
-      </w:r>
-    </w:p>
-    <w:p>
-      <w:pPr>
-        <w:numPr>
-          <w:ilvl w:val="0"/>
-          <w:numId w:val="1"/>
-        </w:numPr>
-        <w:jc w:val="both"/>
-        <w:rPr>
-          <w:color w:val="000000"/>
-        </w:rPr>
-      </w:pPr>
-      <w:r>
-        <w:rPr>
-          <w:color w:val="000000"/>
-        </w:rPr>
-        <w:t>Designing logical and physical data models for application schemas using Oracle Data Modeler.</w:t>
-      </w:r>
-    </w:p>
-    <w:p>
-      <w:pPr>
-        <w:numPr>
-          <w:ilvl w:val="0"/>
-          <w:numId w:val="1"/>
-        </w:numPr>
-        <w:jc w:val="both"/>
-        <w:rPr>
-          <w:color w:val="000000"/>
-        </w:rPr>
-      </w:pPr>
-      <w:r>
-        <w:rPr>
-          <w:color w:val="000000"/>
-        </w:rPr>
-        <w:t>Created and modified SQL Plus, PL/SQL and SQL Loader scripts for data conversions.</w:t>
-      </w:r>
-    </w:p>
-    <w:p>
-      <w:pPr>
-        <w:numPr>
-          <w:ilvl w:val="0"/>
-          <w:numId w:val="1"/>
-        </w:numPr>
-        <w:jc w:val="both"/>
-        <w:rPr>
-          <w:color w:val="000000"/>
-        </w:rPr>
-      </w:pPr>
-      <w:r>
-        <w:rPr>
-          <w:color w:val="000000"/>
-        </w:rPr>
-        <w:t>Developed and modified triggers, packages, functions and stored procedures for data conversions and PL/SQL procedures to create database objects dynamically based on user inputs.</w:t>
-      </w:r>
-    </w:p>
-    <w:p>
-      <w:pPr>
-        <w:numPr>
-          <w:ilvl w:val="0"/>
-          <w:numId w:val="1"/>
-        </w:numPr>
-        <w:jc w:val="both"/>
-        <w:rPr>
-          <w:color w:val="000000"/>
-        </w:rPr>
-      </w:pPr>
-      <w:r>
-        <w:rPr>
-          <w:color w:val="000000"/>
-        </w:rPr>
-        <w:t>Wrote SQL, PL/SQL, SQL Plus programs required to retrieve data using cursors and exception handling.</w:t>
-      </w:r>
-    </w:p>
-    <w:p>
-      <w:pPr>
-        <w:numPr>
-          <w:ilvl w:val="0"/>
-          <w:numId w:val="1"/>
-        </w:numPr>
-        <w:jc w:val="both"/>
-        <w:rPr>
-          <w:color w:val="000000"/>
-        </w:rPr>
-      </w:pPr>
-      <w:r>
-        <w:rPr>
-          <w:color w:val="000000"/>
-        </w:rPr>
-        <w:t>Creating indexes on tables to improve the performance by eliminating the full table scans and views for hiding the actual tables and to eliminate the complexity of the large queries.</w:t>
-      </w:r>
-    </w:p>
-    <w:p>
-      <w:pPr>
-        <w:numPr>
-          <w:ilvl w:val="0"/>
-          <w:numId w:val="1"/>
-        </w:numPr>
-        <w:jc w:val="both"/>
-        <w:rPr>
-          <w:color w:val="000000"/>
-        </w:rPr>
-      </w:pPr>
-      <w:r>
-        <w:rPr>
-          <w:color w:val="000000"/>
-        </w:rPr>
-        <w:t>Coordinating with the front-end design team to provide them with the necessary stored procedures and packages and the necessary insight into the data.</w:t>
-      </w:r>
-    </w:p>
-    <w:p>
-      <w:pPr>
-        <w:numPr>
-          <w:ilvl w:val="0"/>
-          <w:numId w:val="1"/>
-        </w:numPr>
-        <w:jc w:val="both"/>
-        <w:rPr>
-          <w:color w:val="000000"/>
-        </w:rPr>
-      </w:pPr>
-      <w:r>
-        <w:rPr>
-          <w:color w:val="000000"/>
-        </w:rPr>
-        <w:t xml:space="preserve">Created and modified several Unix </w:t>
-      </w:r>
-      <w:proofErr w:type="gramStart"/>
-      <w:r>
-        <w:t>shell</w:t>
-      </w:r>
-      <w:proofErr w:type="gramEnd"/>
-      <w:r>
-        <w:rPr>
-          <w:color w:val="000000"/>
-        </w:rPr>
-        <w:t xml:space="preserve"> scripts according to the changing needs of the project and client requirements.</w:t>
-      </w:r>
-    </w:p>
-    <w:p>
-      <w:pPr>
-        <w:numPr>
-          <w:ilvl w:val="0"/>
-          <w:numId w:val="1"/>
-        </w:numPr>
-        <w:jc w:val="both"/>
-        <w:rPr>
-          <w:color w:val="000000"/>
-        </w:rPr>
-      </w:pPr>
-      <w:r>
-        <w:rPr>
-          <w:color w:val="000000"/>
-        </w:rPr>
-        <w:t xml:space="preserve">Wrote Unix shell scripts to process the files </w:t>
-      </w:r>
-      <w:r>
-        <w:rPr>
-          <w:color w:val="000000"/>
-        </w:rPr>
-        <w:t>daily</w:t>
-      </w:r>
-      <w:r>
-        <w:rPr>
-          <w:color w:val="000000"/>
-        </w:rPr>
-        <w:t xml:space="preserve"> like renaming the file, extracting the date from the file, unzipping the file and </w:t>
-      </w:r>
-      <w:r>
-        <w:t>removing</w:t>
-      </w:r>
-      <w:r>
-        <w:rPr>
-          <w:color w:val="000000"/>
-        </w:rPr>
-        <w:t xml:space="preserve"> the junk characters from the file before loading them into the base tables.</w:t>
-      </w:r>
-    </w:p>
-    <w:p>
-      <w:pPr>
-        <w:rPr>
-          <w:color w:val="000000"/>
-        </w:rPr>
-      </w:pPr>
-      <w:r>
-        <w:br w:type="page"/>
-      </w:r>
-    </w:p>
-    <w:p>
-      <w:pPr>
-        <w:jc w:val="both"/>
+        <w:rPr>
+          <w:color w:val="000000"/>
+        </w:rPr>
       </w:pPr>
     </w:p>
     <w:p>

</xml_diff>